<commit_message>
updated thesis and abstract
</commit_message>
<xml_diff>
--- a/abstract.docx
+++ b/abstract.docx
@@ -67,7 +67,13 @@
         <w:t>a</w:t>
       </w:r>
       <w:r>
-        <w:t>. Rad je podijeljen na tri dijela.</w:t>
+        <w:t xml:space="preserve">. Rad je podijeljen na </w:t>
+      </w:r>
+      <w:r>
+        <w:t>četiri</w:t>
+      </w:r>
+      <w:r>
+        <w:t xml:space="preserve"> dijela.</w:t>
       </w:r>
     </w:p>
     <w:p>
@@ -138,6 +144,9 @@
       <w:r>
         <w:t>.</w:t>
       </w:r>
+      <w:r>
+        <w:t xml:space="preserve"> Četvrti dio će se baviti obradom stvarnog primjera web aplikacije – sustava za upravljanje edukacijskom ustanovom.</w:t>
+      </w:r>
     </w:p>
     <w:p>
       <w:pPr>
@@ -185,6 +194,9 @@
       <w:r>
         <w:t>poslužitelju.</w:t>
       </w:r>
+      <w:r>
+        <w:t xml:space="preserve"> Cjelokupan će projekt također sadržavati i vanjsku aplikaciju za vršenje promjena na korisnikovom računalu.</w:t>
+      </w:r>
     </w:p>
     <w:p>
       <w:r>
@@ -289,7 +301,19 @@
         <w:rPr>
           <w:lang w:val="en-US"/>
         </w:rPr>
-        <w:t xml:space="preserve"> which expands the programming language Java. The paper is divided into three sections.</w:t>
+        <w:t xml:space="preserve"> which expands the programming language Java. The paper is divided into </w:t>
+      </w:r>
+      <w:r>
+        <w:rPr>
+          <w:lang w:val="en-US"/>
+        </w:rPr>
+        <w:t>four</w:t>
+      </w:r>
+      <w:r>
+        <w:rPr>
+          <w:lang w:val="en-US"/>
+        </w:rPr>
+        <w:t xml:space="preserve"> sections.</w:t>
       </w:r>
     </w:p>
     <w:p>
@@ -348,7 +372,31 @@
         <w:rPr>
           <w:lang w:val="en-US"/>
         </w:rPr>
-        <w:t xml:space="preserve">. The third, and final, part will focus on the fundamental functionality of the application, database scheme and method of integration, and methods of consolidation </w:t>
+        <w:t>. The third</w:t>
+      </w:r>
+      <w:r>
+        <w:rPr>
+          <w:lang w:val="en-US"/>
+        </w:rPr>
+        <w:t xml:space="preserve"> </w:t>
+      </w:r>
+      <w:r>
+        <w:rPr>
+          <w:lang w:val="en-US"/>
+        </w:rPr>
+        <w:t xml:space="preserve">part will </w:t>
+      </w:r>
+      <w:r>
+        <w:rPr>
+          <w:lang w:val="en-US"/>
+        </w:rPr>
+        <w:t>encompass</w:t>
+      </w:r>
+      <w:r>
+        <w:rPr>
+          <w:lang w:val="en-US"/>
+        </w:rPr>
+        <w:t xml:space="preserve"> the fundamental functionality of the application, database scheme and method of integration, and methods of consolidation </w:t>
       </w:r>
       <w:r>
         <w:rPr>
@@ -374,6 +422,41 @@
           <w:lang w:val="en-US"/>
         </w:rPr>
         <w:t>backend</w:t>
+      </w:r>
+      <w:r>
+        <w:rPr>
+          <w:iCs/>
+          <w:lang w:val="en-US"/>
+        </w:rPr>
+        <w:t>.</w:t>
+      </w:r>
+      <w:r>
+        <w:rPr>
+          <w:iCs/>
+          <w:lang w:val="en-US"/>
+        </w:rPr>
+        <w:t xml:space="preserve"> The fourth, and final, part will focus on </w:t>
+      </w:r>
+      <w:r>
+        <w:rPr>
+          <w:iCs/>
+          <w:lang w:val="en-US"/>
+        </w:rPr>
+        <w:t>the</w:t>
+      </w:r>
+      <w:r>
+        <w:rPr>
+          <w:iCs/>
+          <w:lang w:val="en-US"/>
+        </w:rPr>
+        <w:t xml:space="preserve"> practical application of methods and technologies outlined by the paper</w:t>
+      </w:r>
+      <w:r>
+        <w:rPr>
+          <w:iCs/>
+          <w:lang w:val="en-US"/>
+        </w:rPr>
+        <w:t xml:space="preserve"> and will describe their implementations via an example web application for management of an academic institution</w:t>
       </w:r>
       <w:r>
         <w:rPr>

</xml_diff>